<commit_message>
Final Tweaks to the submission file
</commit_message>
<xml_diff>
--- a/assignment_2_checkpoint.docx
+++ b/assignment_2_checkpoint.docx
@@ -1,6 +1,6 @@
 
 <file path=word/document.xml><?xml version="1.0" encoding="utf-8"?>
-<w:document xmlns:wpc="http://schemas.microsoft.com/office/word/2010/wordprocessingCanvas" xmlns:cx="http://schemas.microsoft.com/office/drawing/2014/chartex" xmlns:cx1="http://schemas.microsoft.com/office/drawing/2015/9/8/chartex" xmlns:cx2="http://schemas.microsoft.com/office/drawing/2015/10/21/chartex" xmlns:cx3="http://schemas.microsoft.com/office/drawing/2016/5/9/chartex" xmlns:cx4="http://schemas.microsoft.com/office/drawing/2016/5/10/chartex" xmlns:cx5="http://schemas.microsoft.com/office/drawing/2016/5/11/chartex" xmlns:cx6="http://schemas.microsoft.com/office/drawing/2016/5/12/chartex" xmlns:cx7="http://schemas.microsoft.com/office/drawing/2016/5/13/chartex" xmlns:cx8="http://schemas.microsoft.com/office/drawing/2016/5/14/chartex" xmlns:mc="http://schemas.openxmlformats.org/markup-compatibility/2006" xmlns:aink="http://schemas.microsoft.com/office/drawing/2016/ink" xmlns:am3d="http://schemas.microsoft.com/office/drawing/2017/model3d" xmlns:o="urn:schemas-microsoft-com:office:office" xmlns:r="http://schemas.openxmlformats.org/officeDocument/2006/relationships" xmlns:m="http://schemas.openxmlformats.org/officeDocument/2006/math" xmlns:v="urn:schemas-microsoft-com:vml" xmlns:wp14="http://schemas.microsoft.com/office/word/2010/wordprocessingDrawing" xmlns:wp="http://schemas.openxmlformats.org/drawingml/2006/wordprocessingDrawing" xmlns:w10="urn:schemas-microsoft-com:office:word" xmlns:w="http://schemas.openxmlformats.org/wordprocessingml/2006/main" xmlns:w14="http://schemas.microsoft.com/office/word/2010/wordml" xmlns:w15="http://schemas.microsoft.com/office/word/2012/wordml" xmlns:w16cex="http://schemas.microsoft.com/office/word/2018/wordml/cex" xmlns:w16cid="http://schemas.microsoft.com/office/word/2016/wordml/cid" xmlns:w16="http://schemas.microsoft.com/office/word/2018/wordml" xmlns:w16se="http://schemas.microsoft.com/office/word/2015/wordml/symex" xmlns:wpg="http://schemas.microsoft.com/office/word/2010/wordprocessingGroup" xmlns:wpi="http://schemas.microsoft.com/office/word/2010/wordprocessingInk" xmlns:wne="http://schemas.microsoft.com/office/word/2006/wordml" xmlns:wps="http://schemas.microsoft.com/office/word/2010/wordprocessingShape" mc:Ignorable="w14 w15 w16se w16cid w16 w16cex wp14">
+<w:document xmlns:wpc="http://schemas.microsoft.com/office/word/2010/wordprocessingCanvas" xmlns:cx="http://schemas.microsoft.com/office/drawing/2014/chartex" xmlns:cx1="http://schemas.microsoft.com/office/drawing/2015/9/8/chartex" xmlns:cx2="http://schemas.microsoft.com/office/drawing/2015/10/21/chartex" xmlns:cx3="http://schemas.microsoft.com/office/drawing/2016/5/9/chartex" xmlns:cx4="http://schemas.microsoft.com/office/drawing/2016/5/10/chartex" xmlns:cx5="http://schemas.microsoft.com/office/drawing/2016/5/11/chartex" xmlns:cx6="http://schemas.microsoft.com/office/drawing/2016/5/12/chartex" xmlns:cx7="http://schemas.microsoft.com/office/drawing/2016/5/13/chartex" xmlns:cx8="http://schemas.microsoft.com/office/drawing/2016/5/14/chartex" xmlns:mc="http://schemas.openxmlformats.org/markup-compatibility/2006" xmlns:aink="http://schemas.microsoft.com/office/drawing/2016/ink" xmlns:am3d="http://schemas.microsoft.com/office/drawing/2017/model3d" xmlns:o="urn:schemas-microsoft-com:office:office" xmlns:r="http://schemas.openxmlformats.org/officeDocument/2006/relationships" xmlns:m="http://schemas.openxmlformats.org/officeDocument/2006/math" xmlns:v="urn:schemas-microsoft-com:vml" xmlns:wp14="http://schemas.microsoft.com/office/word/2010/wordprocessingDrawing" xmlns:wp="http://schemas.openxmlformats.org/drawingml/2006/wordprocessingDrawing" xmlns:w10="urn:schemas-microsoft-com:office:word" xmlns:w="http://schemas.openxmlformats.org/wordprocessingml/2006/main" xmlns:w14="http://schemas.microsoft.com/office/word/2010/wordml" xmlns:w15="http://schemas.microsoft.com/office/word/2012/wordml" xmlns:w16cex="http://schemas.microsoft.com/office/word/2018/wordml/cex" xmlns:w16cid="http://schemas.microsoft.com/office/word/2016/wordml/cid" xmlns:w16="http://schemas.microsoft.com/office/word/2018/wordml" xmlns:w16sdtdh="http://schemas.microsoft.com/office/word/2020/wordml/sdtdatahash" xmlns:w16se="http://schemas.microsoft.com/office/word/2015/wordml/symex" xmlns:wpg="http://schemas.microsoft.com/office/word/2010/wordprocessingGroup" xmlns:wpi="http://schemas.microsoft.com/office/word/2010/wordprocessingInk" xmlns:wne="http://schemas.microsoft.com/office/word/2006/wordml" xmlns:wps="http://schemas.microsoft.com/office/word/2010/wordprocessingShape" mc:Ignorable="w14 w15 w16se w16cid w16 w16cex w16sdtdh wp14">
   <w:body>
     <w:p>
       <w:pPr>
@@ -62,29 +62,7 @@
           <w:szCs w:val="24"/>
           <w:u w:val="single"/>
         </w:rPr>
-        <w:t xml:space="preserve">: Exploring </w:t>
-      </w:r>
-      <w:proofErr w:type="spellStart"/>
-      <w:r>
-        <w:rPr>
-          <w:b/>
-          <w:bCs/>
-          <w:sz w:val="24"/>
-          <w:szCs w:val="24"/>
-          <w:u w:val="single"/>
-        </w:rPr>
-        <w:t>OpenAI</w:t>
-      </w:r>
-      <w:proofErr w:type="spellEnd"/>
-      <w:r>
-        <w:rPr>
-          <w:b/>
-          <w:bCs/>
-          <w:sz w:val="24"/>
-          <w:szCs w:val="24"/>
-          <w:u w:val="single"/>
-        </w:rPr>
-        <w:t xml:space="preserve"> Gym Environments</w:t>
+        <w:t>: Exploring OpenAI Gym Environments</w:t>
       </w:r>
     </w:p>
     <w:p>
@@ -113,15 +91,7 @@
         <w:jc w:val="both"/>
       </w:pPr>
       <w:r>
-        <w:t xml:space="preserve">In </w:t>
-      </w:r>
-      <w:proofErr w:type="spellStart"/>
-      <w:r>
-        <w:t>CartPole</w:t>
-      </w:r>
-      <w:proofErr w:type="spellEnd"/>
-      <w:r>
-        <w:t xml:space="preserve"> environment a pole is attached to a cart via an un-actuated joint and the cart moves on a frictionless surface. The goal of the agent is to maintain the pole attached to it from falling. The agent can apply a force of +1 or -1 to the cart to keep the pole upright. For each timestep the pole is upright then the agent gets the reward of +1. The episode ends when the pole is more than 15 degrees from the vertical or the cart on which the pole is mounted moves more than 2.4 units from the starting position.</w:t>
+        <w:t>In CartPole environment a pole is attached to a cart via an un-actuated joint and the cart moves on a frictionless surface. The goal of the agent is to maintain the pole attached to it from falling. The agent can apply a force of +1 or -1 to the cart to keep the pole upright. For each timestep the pole is upright then the agent gets the reward of +1. The episode ends when the pole is more than 15 degrees from the vertical or the cart on which the pole is mounted moves more than 2.4 units from the starting position.</w:t>
       </w:r>
     </w:p>
     <w:p>
@@ -443,15 +413,7 @@
         <w:jc w:val="both"/>
       </w:pPr>
       <w:r>
-        <w:t xml:space="preserve">Atari breakout is a classic arcade game in which we </w:t>
-      </w:r>
-      <w:proofErr w:type="gramStart"/>
-      <w:r>
-        <w:t>have to</w:t>
-      </w:r>
-      <w:proofErr w:type="gramEnd"/>
-      <w:r>
-        <w:t xml:space="preserve"> clear all the bricks in a given screen. There are 8 rows of bricks on top of the screen/image, and a paddle at the bottom that deflects a ball to remove the bricks without losing its track/missing the rebound. The agent must toggle the paddle such that all the bricks break by directly deflecting the balls to the bricks or via the side wall. If the agent misses to deflect the ball beyond a specific number of tries (3 generally), the episode ends. </w:t>
+        <w:t xml:space="preserve">Atari breakout is a classic arcade game in which we have to clear all the bricks in a given screen. There are 8 rows of bricks on top of the screen/image, and a paddle at the bottom that deflects a ball to remove the bricks without losing its track/missing the rebound. The agent must toggle the paddle such that all the bricks break by directly deflecting the balls to the bricks or via the side wall. If the agent misses to deflect the ball beyond a specific number of tries (3 generally), the episode ends. </w:t>
       </w:r>
     </w:p>
     <w:p>
@@ -529,13 +491,8 @@
           <w:numId w:val="5"/>
         </w:numPr>
       </w:pPr>
-      <w:proofErr w:type="spellStart"/>
-      <w:r>
-        <w:t>Noop</w:t>
-      </w:r>
-      <w:proofErr w:type="spellEnd"/>
-      <w:r>
-        <w:t xml:space="preserve"> (don’t shift paddle)</w:t>
+      <w:r>
+        <w:t>Noop (don’t shift paddle)</w:t>
       </w:r>
     </w:p>
     <w:p>
@@ -684,6 +641,8 @@
       </w:r>
     </w:p>
     <w:p/>
+    <w:p/>
+    <w:p/>
     <w:p>
       <w:pPr>
         <w:rPr>
@@ -702,6 +661,7 @@
           <w:szCs w:val="24"/>
           <w:u w:val="single"/>
         </w:rPr>
+        <w:lastRenderedPageBreak/>
         <w:t xml:space="preserve">Part </w:t>
       </w:r>
       <w:r>
@@ -736,15 +696,6 @@
         </w:rPr>
         <w:t>ROBOT GRID WORLD using DQN</w:t>
       </w:r>
-    </w:p>
-    <w:p>
-      <w:pPr>
-        <w:jc w:val="center"/>
-        <w:rPr>
-          <w:sz w:val="28"/>
-          <w:szCs w:val="28"/>
-        </w:rPr>
-      </w:pPr>
     </w:p>
     <w:p>
       <w:pPr>
@@ -977,6 +928,7 @@
         </w:numPr>
       </w:pPr>
       <w:r>
+        <w:lastRenderedPageBreak/>
         <w:t>Agent starts at s = [0,0]</w:t>
       </w:r>
     </w:p>
@@ -989,7 +941,6 @@
         </w:numPr>
       </w:pPr>
       <w:r>
-        <w:lastRenderedPageBreak/>
         <w:t xml:space="preserve">Final goal position (bags of coins +10) is at s = [4,3] </w:t>
       </w:r>
     </w:p>
@@ -1064,15 +1015,7 @@
     </w:p>
     <w:p>
       <w:r>
-        <w:t xml:space="preserve">In Deep Q-Network (DQN), we use deep learning for finding the optimal policy for the reinforcement learning agent. Instead of using a fixed representation of the policy (the Q-table in Q Learning), we let the neural network approximate the optimal policy for us. The input to the neural networks is observation of the current state in the environment. The neural network gives us the approximate Q-values for each action. The purpose of introducing deep learning is that the naïve Q learning is computationally expensive while having many issues such as over-estimating the values for each action. Neural network is </w:t>
-      </w:r>
-      <w:proofErr w:type="gramStart"/>
-      <w:r>
-        <w:t>fairly robust</w:t>
-      </w:r>
-      <w:proofErr w:type="gramEnd"/>
-      <w:r>
-        <w:t xml:space="preserve"> function approximation mechanism, that overcomes many issues faced by</w:t>
+        <w:t>In Deep Q-Network (DQN), we use deep learning for finding the optimal policy for the reinforcement learning agent. Instead of using a fixed representation of the policy (the Q-table in Q Learning), we let the neural network approximate the optimal policy for us. The input to the neural networks is observation of the current state in the environment. The neural network gives us the approximate Q-values for each action. The purpose of introducing deep learning is that the naïve Q learning is computationally expensive while having many issues such as over-estimating the values for each action. Neural network is fairly robust function approximation mechanism, that overcomes many issues faced by</w:t>
       </w:r>
       <w:r>
         <w:t xml:space="preserve"> </w:t>
@@ -1112,17 +1055,7 @@
         <w:pStyle w:val="ListParagraph"/>
       </w:pPr>
       <w:r>
-        <w:t xml:space="preserve">In the naïve Q-Network the input to the network is sequential. This causes the inputs to be correlated. Because of the correlation the updates of the weight occur on linear data and it can lead to problem of overfitting. To overcome this issue in DQN </w:t>
-      </w:r>
-      <w:proofErr w:type="spellStart"/>
-      <w:proofErr w:type="gramStart"/>
-      <w:r>
-        <w:t>a</w:t>
-      </w:r>
-      <w:proofErr w:type="spellEnd"/>
-      <w:proofErr w:type="gramEnd"/>
-      <w:r>
-        <w:t xml:space="preserve"> experience replay is used. In this, after every timestep the experience is stored in the memory. Then random experiences of a certain size are picked up from the memory and the loss is calculated which is then back propagated in the network to update the weights of the network. Because of this randomness of the experiences, overfitting doesn’t happen.</w:t>
+        <w:t>In the naïve Q-Network the input to the network is sequential. This causes the inputs to be correlated. Because of the correlation the updates of the weight occur on linear data and it can lead to problem of overfitting. To overcome this issue in DQN a experience replay is used. In this, after every timestep the experience is stored in the memory. Then random experiences of a certain size are picked up from the memory and the loss is calculated which is then back propagated in the network to update the weights of the network. Because of this randomness of the experiences, overfitting doesn’t happen.</w:t>
       </w:r>
     </w:p>
     <w:p>
@@ -1158,15 +1091,7 @@
         <w:pStyle w:val="ListParagraph"/>
       </w:pPr>
       <w:r>
-        <w:t xml:space="preserve">L(w) = </w:t>
-      </w:r>
-      <w:proofErr w:type="gramStart"/>
-      <w:r>
-        <w:t>E[</w:t>
-      </w:r>
-      <w:proofErr w:type="gramEnd"/>
-      <w:r>
-        <w:t xml:space="preserve">(r+ </w:t>
+        <w:t xml:space="preserve">L(w) = E[(r+ </w:t>
       </w:r>
       <w:r>
         <w:rPr>
@@ -1195,15 +1120,7 @@
           <w:b/>
           <w:bCs/>
         </w:rPr>
-        <w:t xml:space="preserve">Q function </w:t>
-      </w:r>
-      <w:proofErr w:type="gramStart"/>
-      <w:r>
-        <w:rPr>
-          <w:b/>
-          <w:bCs/>
-        </w:rPr>
-        <w:t xml:space="preserve">as </w:t>
+        <w:t xml:space="preserve">Q function as </w:t>
       </w:r>
       <w:r>
         <w:rPr>
@@ -1217,15 +1134,7 @@
           <w:b/>
           <w:bCs/>
         </w:rPr>
-        <w:t>q</w:t>
-      </w:r>
-      <w:proofErr w:type="gramEnd"/>
-      <w:r>
-        <w:rPr>
-          <w:b/>
-          <w:bCs/>
-        </w:rPr>
-        <w:t>(s</w:t>
+        <w:t>q(s</w:t>
       </w:r>
       <w:r>
         <w:rPr>
@@ -3615,15 +3524,7 @@
         <w:jc w:val="both"/>
       </w:pPr>
       <w:r>
-        <w:t xml:space="preserve">One point that we can observe from the graphs is that there are “dips” in the total reward graphs. There can be multiple reasons for this. First is that the agent hasn’t explored the entire state space. This leads to the agent reaching the pit, ending the episode prematurely and giving a reward that is proportional to the reward given by reaching the pit. Another reason for the dip maybe just the fact that the agent hasn’t encountered a particular state before and </w:t>
-      </w:r>
-      <w:proofErr w:type="gramStart"/>
-      <w:r>
-        <w:t>is</w:t>
-      </w:r>
-      <w:proofErr w:type="gramEnd"/>
-      <w:r>
-        <w:t xml:space="preserve"> hence exploring the environment. Following from the above assumptions, we can see that when we increase the size of the replay memory buffer, the number of “dips” in the total rewards per episodes decreases and becomes stable as the number of episodes increases.</w:t>
+        <w:t>One point that we can observe from the graphs is that there are “dips” in the total reward graphs. There can be multiple reasons for this. First is that the agent hasn’t explored the entire state space. This leads to the agent reaching the pit, ending the episode prematurely and giving a reward that is proportional to the reward given by reaching the pit. Another reason for the dip maybe just the fact that the agent hasn’t encountered a particular state before and is hence exploring the environment. Following from the above assumptions, we can see that when we increase the size of the replay memory buffer, the number of “dips” in the total rewards per episodes decreases and becomes stable as the number of episodes increases.</w:t>
       </w:r>
     </w:p>
     <w:p>
@@ -3765,13 +3666,8 @@
             <w:pPr>
               <w:jc w:val="center"/>
             </w:pPr>
-            <w:proofErr w:type="spellStart"/>
             <w:r>
-              <w:t>Pushkaraj</w:t>
-            </w:r>
-            <w:proofErr w:type="spellEnd"/>
-            <w:r>
-              <w:t xml:space="preserve"> Joshi</w:t>
+              <w:t>Pushkaraj Joshi</w:t>
             </w:r>
           </w:p>
         </w:tc>
@@ -3856,7 +3752,7 @@
 </file>
 
 <file path=word/numbering.xml><?xml version="1.0" encoding="utf-8"?>
-<w:numbering xmlns:wpc="http://schemas.microsoft.com/office/word/2010/wordprocessingCanvas" xmlns:cx="http://schemas.microsoft.com/office/drawing/2014/chartex" xmlns:cx1="http://schemas.microsoft.com/office/drawing/2015/9/8/chartex" xmlns:cx2="http://schemas.microsoft.com/office/drawing/2015/10/21/chartex" xmlns:cx3="http://schemas.microsoft.com/office/drawing/2016/5/9/chartex" xmlns:cx4="http://schemas.microsoft.com/office/drawing/2016/5/10/chartex" xmlns:cx5="http://schemas.microsoft.com/office/drawing/2016/5/11/chartex" xmlns:cx6="http://schemas.microsoft.com/office/drawing/2016/5/12/chartex" xmlns:cx7="http://schemas.microsoft.com/office/drawing/2016/5/13/chartex" xmlns:cx8="http://schemas.microsoft.com/office/drawing/2016/5/14/chartex" xmlns:mc="http://schemas.openxmlformats.org/markup-compatibility/2006" xmlns:aink="http://schemas.microsoft.com/office/drawing/2016/ink" xmlns:am3d="http://schemas.microsoft.com/office/drawing/2017/model3d" xmlns:o="urn:schemas-microsoft-com:office:office" xmlns:r="http://schemas.openxmlformats.org/officeDocument/2006/relationships" xmlns:m="http://schemas.openxmlformats.org/officeDocument/2006/math" xmlns:v="urn:schemas-microsoft-com:vml" xmlns:wp14="http://schemas.microsoft.com/office/word/2010/wordprocessingDrawing" xmlns:wp="http://schemas.openxmlformats.org/drawingml/2006/wordprocessingDrawing" xmlns:w10="urn:schemas-microsoft-com:office:word" xmlns:w="http://schemas.openxmlformats.org/wordprocessingml/2006/main" xmlns:w14="http://schemas.microsoft.com/office/word/2010/wordml" xmlns:w15="http://schemas.microsoft.com/office/word/2012/wordml" xmlns:w16cex="http://schemas.microsoft.com/office/word/2018/wordml/cex" xmlns:w16cid="http://schemas.microsoft.com/office/word/2016/wordml/cid" xmlns:w16="http://schemas.microsoft.com/office/word/2018/wordml" xmlns:w16se="http://schemas.microsoft.com/office/word/2015/wordml/symex" xmlns:wpg="http://schemas.microsoft.com/office/word/2010/wordprocessingGroup" xmlns:wpi="http://schemas.microsoft.com/office/word/2010/wordprocessingInk" xmlns:wne="http://schemas.microsoft.com/office/word/2006/wordml" xmlns:wps="http://schemas.microsoft.com/office/word/2010/wordprocessingShape" mc:Ignorable="w14 w15 w16se w16cid w16 w16cex wp14">
+<w:numbering xmlns:wpc="http://schemas.microsoft.com/office/word/2010/wordprocessingCanvas" xmlns:cx="http://schemas.microsoft.com/office/drawing/2014/chartex" xmlns:cx1="http://schemas.microsoft.com/office/drawing/2015/9/8/chartex" xmlns:cx2="http://schemas.microsoft.com/office/drawing/2015/10/21/chartex" xmlns:cx3="http://schemas.microsoft.com/office/drawing/2016/5/9/chartex" xmlns:cx4="http://schemas.microsoft.com/office/drawing/2016/5/10/chartex" xmlns:cx5="http://schemas.microsoft.com/office/drawing/2016/5/11/chartex" xmlns:cx6="http://schemas.microsoft.com/office/drawing/2016/5/12/chartex" xmlns:cx7="http://schemas.microsoft.com/office/drawing/2016/5/13/chartex" xmlns:cx8="http://schemas.microsoft.com/office/drawing/2016/5/14/chartex" xmlns:mc="http://schemas.openxmlformats.org/markup-compatibility/2006" xmlns:aink="http://schemas.microsoft.com/office/drawing/2016/ink" xmlns:am3d="http://schemas.microsoft.com/office/drawing/2017/model3d" xmlns:o="urn:schemas-microsoft-com:office:office" xmlns:r="http://schemas.openxmlformats.org/officeDocument/2006/relationships" xmlns:m="http://schemas.openxmlformats.org/officeDocument/2006/math" xmlns:v="urn:schemas-microsoft-com:vml" xmlns:wp14="http://schemas.microsoft.com/office/word/2010/wordprocessingDrawing" xmlns:wp="http://schemas.openxmlformats.org/drawingml/2006/wordprocessingDrawing" xmlns:w10="urn:schemas-microsoft-com:office:word" xmlns:w="http://schemas.openxmlformats.org/wordprocessingml/2006/main" xmlns:w14="http://schemas.microsoft.com/office/word/2010/wordml" xmlns:w15="http://schemas.microsoft.com/office/word/2012/wordml" xmlns:w16cex="http://schemas.microsoft.com/office/word/2018/wordml/cex" xmlns:w16cid="http://schemas.microsoft.com/office/word/2016/wordml/cid" xmlns:w16="http://schemas.microsoft.com/office/word/2018/wordml" xmlns:w16sdtdh="http://schemas.microsoft.com/office/word/2020/wordml/sdtdatahash" xmlns:w16se="http://schemas.microsoft.com/office/word/2015/wordml/symex" xmlns:wpg="http://schemas.microsoft.com/office/word/2010/wordprocessingGroup" xmlns:wpi="http://schemas.microsoft.com/office/word/2010/wordprocessingInk" xmlns:wne="http://schemas.microsoft.com/office/word/2006/wordml" xmlns:wps="http://schemas.microsoft.com/office/word/2010/wordprocessingShape" mc:Ignorable="w14 w15 w16se w16cid w16 w16cex w16sdtdh wp14">
   <w:abstractNum w:abstractNumId="0" w15:restartNumberingAfterBreak="0">
     <w:nsid w:val="0EB90ACC"/>
     <w:multiLevelType w:val="hybridMultilevel"/>
@@ -4712,7 +4608,7 @@
 </file>
 
 <file path=word/styles.xml><?xml version="1.0" encoding="utf-8"?>
-<w:styles xmlns:mc="http://schemas.openxmlformats.org/markup-compatibility/2006" xmlns:r="http://schemas.openxmlformats.org/officeDocument/2006/relationships" xmlns:w="http://schemas.openxmlformats.org/wordprocessingml/2006/main" xmlns:w14="http://schemas.microsoft.com/office/word/2010/wordml" xmlns:w15="http://schemas.microsoft.com/office/word/2012/wordml" xmlns:w16cex="http://schemas.microsoft.com/office/word/2018/wordml/cex" xmlns:w16cid="http://schemas.microsoft.com/office/word/2016/wordml/cid" xmlns:w16="http://schemas.microsoft.com/office/word/2018/wordml" xmlns:w16se="http://schemas.microsoft.com/office/word/2015/wordml/symex" mc:Ignorable="w14 w15 w16se w16cid w16 w16cex">
+<w:styles xmlns:mc="http://schemas.openxmlformats.org/markup-compatibility/2006" xmlns:r="http://schemas.openxmlformats.org/officeDocument/2006/relationships" xmlns:w="http://schemas.openxmlformats.org/wordprocessingml/2006/main" xmlns:w14="http://schemas.microsoft.com/office/word/2010/wordml" xmlns:w15="http://schemas.microsoft.com/office/word/2012/wordml" xmlns:w16cex="http://schemas.microsoft.com/office/word/2018/wordml/cex" xmlns:w16cid="http://schemas.microsoft.com/office/word/2016/wordml/cid" xmlns:w16="http://schemas.microsoft.com/office/word/2018/wordml" xmlns:w16sdtdh="http://schemas.microsoft.com/office/word/2020/wordml/sdtdatahash" xmlns:w16se="http://schemas.microsoft.com/office/word/2015/wordml/symex" mc:Ignorable="w14 w15 w16se w16cid w16 w16cex w16sdtdh">
   <w:docDefaults>
     <w:rPrDefault>
       <w:rPr>

</xml_diff>

<commit_message>
CartPole env changes in report
</commit_message>
<xml_diff>
--- a/assignment_2_checkpoint.docx
+++ b/assignment_2_checkpoint.docx
@@ -1,6 +1,6 @@
 
 <file path=word/document.xml><?xml version="1.0" encoding="utf-8"?>
-<w:document xmlns:wpc="http://schemas.microsoft.com/office/word/2010/wordprocessingCanvas" xmlns:cx="http://schemas.microsoft.com/office/drawing/2014/chartex" xmlns:cx1="http://schemas.microsoft.com/office/drawing/2015/9/8/chartex" xmlns:cx2="http://schemas.microsoft.com/office/drawing/2015/10/21/chartex" xmlns:cx3="http://schemas.microsoft.com/office/drawing/2016/5/9/chartex" xmlns:cx4="http://schemas.microsoft.com/office/drawing/2016/5/10/chartex" xmlns:cx5="http://schemas.microsoft.com/office/drawing/2016/5/11/chartex" xmlns:cx6="http://schemas.microsoft.com/office/drawing/2016/5/12/chartex" xmlns:cx7="http://schemas.microsoft.com/office/drawing/2016/5/13/chartex" xmlns:cx8="http://schemas.microsoft.com/office/drawing/2016/5/14/chartex" xmlns:mc="http://schemas.openxmlformats.org/markup-compatibility/2006" xmlns:aink="http://schemas.microsoft.com/office/drawing/2016/ink" xmlns:am3d="http://schemas.microsoft.com/office/drawing/2017/model3d" xmlns:o="urn:schemas-microsoft-com:office:office" xmlns:r="http://schemas.openxmlformats.org/officeDocument/2006/relationships" xmlns:m="http://schemas.openxmlformats.org/officeDocument/2006/math" xmlns:v="urn:schemas-microsoft-com:vml" xmlns:wp14="http://schemas.microsoft.com/office/word/2010/wordprocessingDrawing" xmlns:wp="http://schemas.openxmlformats.org/drawingml/2006/wordprocessingDrawing" xmlns:w10="urn:schemas-microsoft-com:office:word" xmlns:w="http://schemas.openxmlformats.org/wordprocessingml/2006/main" xmlns:w14="http://schemas.microsoft.com/office/word/2010/wordml" xmlns:w15="http://schemas.microsoft.com/office/word/2012/wordml" xmlns:w16cex="http://schemas.microsoft.com/office/word/2018/wordml/cex" xmlns:w16cid="http://schemas.microsoft.com/office/word/2016/wordml/cid" xmlns:w16="http://schemas.microsoft.com/office/word/2018/wordml" xmlns:w16sdtdh="http://schemas.microsoft.com/office/word/2020/wordml/sdtdatahash" xmlns:w16se="http://schemas.microsoft.com/office/word/2015/wordml/symex" xmlns:wpg="http://schemas.microsoft.com/office/word/2010/wordprocessingGroup" xmlns:wpi="http://schemas.microsoft.com/office/word/2010/wordprocessingInk" xmlns:wne="http://schemas.microsoft.com/office/word/2006/wordml" xmlns:wps="http://schemas.microsoft.com/office/word/2010/wordprocessingShape" mc:Ignorable="w14 w15 w16se w16cid w16 w16cex w16sdtdh wp14">
+<w:document xmlns:wpc="http://schemas.microsoft.com/office/word/2010/wordprocessingCanvas" xmlns:cx="http://schemas.microsoft.com/office/drawing/2014/chartex" xmlns:cx1="http://schemas.microsoft.com/office/drawing/2015/9/8/chartex" xmlns:cx2="http://schemas.microsoft.com/office/drawing/2015/10/21/chartex" xmlns:cx3="http://schemas.microsoft.com/office/drawing/2016/5/9/chartex" xmlns:cx4="http://schemas.microsoft.com/office/drawing/2016/5/10/chartex" xmlns:cx5="http://schemas.microsoft.com/office/drawing/2016/5/11/chartex" xmlns:cx6="http://schemas.microsoft.com/office/drawing/2016/5/12/chartex" xmlns:cx7="http://schemas.microsoft.com/office/drawing/2016/5/13/chartex" xmlns:cx8="http://schemas.microsoft.com/office/drawing/2016/5/14/chartex" xmlns:mc="http://schemas.openxmlformats.org/markup-compatibility/2006" xmlns:aink="http://schemas.microsoft.com/office/drawing/2016/ink" xmlns:am3d="http://schemas.microsoft.com/office/drawing/2017/model3d" xmlns:o="urn:schemas-microsoft-com:office:office" xmlns:r="http://schemas.openxmlformats.org/officeDocument/2006/relationships" xmlns:m="http://schemas.openxmlformats.org/officeDocument/2006/math" xmlns:v="urn:schemas-microsoft-com:vml" xmlns:wp14="http://schemas.microsoft.com/office/word/2010/wordprocessingDrawing" xmlns:wp="http://schemas.openxmlformats.org/drawingml/2006/wordprocessingDrawing" xmlns:w10="urn:schemas-microsoft-com:office:word" xmlns:w="http://schemas.openxmlformats.org/wordprocessingml/2006/main" xmlns:w14="http://schemas.microsoft.com/office/word/2010/wordml" xmlns:w15="http://schemas.microsoft.com/office/word/2012/wordml" xmlns:w16cex="http://schemas.microsoft.com/office/word/2018/wordml/cex" xmlns:w16cid="http://schemas.microsoft.com/office/word/2016/wordml/cid" xmlns:w16="http://schemas.microsoft.com/office/word/2018/wordml" xmlns:w16se="http://schemas.microsoft.com/office/word/2015/wordml/symex" xmlns:wpg="http://schemas.microsoft.com/office/word/2010/wordprocessingGroup" xmlns:wpi="http://schemas.microsoft.com/office/word/2010/wordprocessingInk" xmlns:wne="http://schemas.microsoft.com/office/word/2006/wordml" xmlns:wps="http://schemas.microsoft.com/office/word/2010/wordprocessingShape" mc:Ignorable="w14 w15 w16se w16cid w16 w16cex wp14">
   <w:body>
     <w:p>
       <w:pPr>
@@ -324,7 +324,13 @@
         </w:numPr>
       </w:pPr>
       <w:r>
-        <w:t>Episode length is greater than 200.</w:t>
+        <w:t xml:space="preserve">Episode length is greater than </w:t>
+      </w:r>
+      <w:r>
+        <w:t>500</w:t>
+      </w:r>
+      <w:r>
+        <w:t>.</w:t>
       </w:r>
     </w:p>
     <w:p>
@@ -332,7 +338,13 @@
         <w:jc w:val="both"/>
       </w:pPr>
       <w:r>
-        <w:t>If the pole angle is 12 degrees from the starting vertical position, then the episode terminates. The episode also terminates if the cart moves 2.4 units from the center. At this timestep the cart moves out of the screen. Therefore, the episode terminates because the cart moves out of the display. If the total number of timesteps in the episodes exceeds 200 then episode terminates.</w:t>
+        <w:t xml:space="preserve">If the pole angle is 12 degrees from the starting vertical position, then the episode terminates. The episode also terminates if the cart moves 2.4 units from the center. At this timestep the cart moves out of the screen. Therefore, the episode terminates because the cart moves out of the display. If the total number of timesteps in the episodes exceeds </w:t>
+      </w:r>
+      <w:r>
+        <w:t>500</w:t>
+      </w:r>
+      <w:r>
+        <w:t xml:space="preserve"> then episode terminates.</w:t>
       </w:r>
     </w:p>
     <w:p>
@@ -353,7 +365,13 @@
     </w:p>
     <w:p>
       <w:r>
-        <w:t>The agent is said to be learnt if the average returns of the rewards during 100 consecutive episodes is more than or equal to 195.</w:t>
+        <w:t xml:space="preserve">The agent is said to be learnt if the average returns of the rewards during 100 consecutive episodes is more than or equal to </w:t>
+      </w:r>
+      <w:r>
+        <w:t>475</w:t>
+      </w:r>
+      <w:r>
+        <w:t>.</w:t>
       </w:r>
     </w:p>
     <w:p>
@@ -3752,7 +3770,7 @@
 </file>
 
 <file path=word/numbering.xml><?xml version="1.0" encoding="utf-8"?>
-<w:numbering xmlns:wpc="http://schemas.microsoft.com/office/word/2010/wordprocessingCanvas" xmlns:cx="http://schemas.microsoft.com/office/drawing/2014/chartex" xmlns:cx1="http://schemas.microsoft.com/office/drawing/2015/9/8/chartex" xmlns:cx2="http://schemas.microsoft.com/office/drawing/2015/10/21/chartex" xmlns:cx3="http://schemas.microsoft.com/office/drawing/2016/5/9/chartex" xmlns:cx4="http://schemas.microsoft.com/office/drawing/2016/5/10/chartex" xmlns:cx5="http://schemas.microsoft.com/office/drawing/2016/5/11/chartex" xmlns:cx6="http://schemas.microsoft.com/office/drawing/2016/5/12/chartex" xmlns:cx7="http://schemas.microsoft.com/office/drawing/2016/5/13/chartex" xmlns:cx8="http://schemas.microsoft.com/office/drawing/2016/5/14/chartex" xmlns:mc="http://schemas.openxmlformats.org/markup-compatibility/2006" xmlns:aink="http://schemas.microsoft.com/office/drawing/2016/ink" xmlns:am3d="http://schemas.microsoft.com/office/drawing/2017/model3d" xmlns:o="urn:schemas-microsoft-com:office:office" xmlns:r="http://schemas.openxmlformats.org/officeDocument/2006/relationships" xmlns:m="http://schemas.openxmlformats.org/officeDocument/2006/math" xmlns:v="urn:schemas-microsoft-com:vml" xmlns:wp14="http://schemas.microsoft.com/office/word/2010/wordprocessingDrawing" xmlns:wp="http://schemas.openxmlformats.org/drawingml/2006/wordprocessingDrawing" xmlns:w10="urn:schemas-microsoft-com:office:word" xmlns:w="http://schemas.openxmlformats.org/wordprocessingml/2006/main" xmlns:w14="http://schemas.microsoft.com/office/word/2010/wordml" xmlns:w15="http://schemas.microsoft.com/office/word/2012/wordml" xmlns:w16cex="http://schemas.microsoft.com/office/word/2018/wordml/cex" xmlns:w16cid="http://schemas.microsoft.com/office/word/2016/wordml/cid" xmlns:w16="http://schemas.microsoft.com/office/word/2018/wordml" xmlns:w16sdtdh="http://schemas.microsoft.com/office/word/2020/wordml/sdtdatahash" xmlns:w16se="http://schemas.microsoft.com/office/word/2015/wordml/symex" xmlns:wpg="http://schemas.microsoft.com/office/word/2010/wordprocessingGroup" xmlns:wpi="http://schemas.microsoft.com/office/word/2010/wordprocessingInk" xmlns:wne="http://schemas.microsoft.com/office/word/2006/wordml" xmlns:wps="http://schemas.microsoft.com/office/word/2010/wordprocessingShape" mc:Ignorable="w14 w15 w16se w16cid w16 w16cex w16sdtdh wp14">
+<w:numbering xmlns:wpc="http://schemas.microsoft.com/office/word/2010/wordprocessingCanvas" xmlns:cx="http://schemas.microsoft.com/office/drawing/2014/chartex" xmlns:cx1="http://schemas.microsoft.com/office/drawing/2015/9/8/chartex" xmlns:cx2="http://schemas.microsoft.com/office/drawing/2015/10/21/chartex" xmlns:cx3="http://schemas.microsoft.com/office/drawing/2016/5/9/chartex" xmlns:cx4="http://schemas.microsoft.com/office/drawing/2016/5/10/chartex" xmlns:cx5="http://schemas.microsoft.com/office/drawing/2016/5/11/chartex" xmlns:cx6="http://schemas.microsoft.com/office/drawing/2016/5/12/chartex" xmlns:cx7="http://schemas.microsoft.com/office/drawing/2016/5/13/chartex" xmlns:cx8="http://schemas.microsoft.com/office/drawing/2016/5/14/chartex" xmlns:mc="http://schemas.openxmlformats.org/markup-compatibility/2006" xmlns:aink="http://schemas.microsoft.com/office/drawing/2016/ink" xmlns:am3d="http://schemas.microsoft.com/office/drawing/2017/model3d" xmlns:o="urn:schemas-microsoft-com:office:office" xmlns:r="http://schemas.openxmlformats.org/officeDocument/2006/relationships" xmlns:m="http://schemas.openxmlformats.org/officeDocument/2006/math" xmlns:v="urn:schemas-microsoft-com:vml" xmlns:wp14="http://schemas.microsoft.com/office/word/2010/wordprocessingDrawing" xmlns:wp="http://schemas.openxmlformats.org/drawingml/2006/wordprocessingDrawing" xmlns:w10="urn:schemas-microsoft-com:office:word" xmlns:w="http://schemas.openxmlformats.org/wordprocessingml/2006/main" xmlns:w14="http://schemas.microsoft.com/office/word/2010/wordml" xmlns:w15="http://schemas.microsoft.com/office/word/2012/wordml" xmlns:w16cex="http://schemas.microsoft.com/office/word/2018/wordml/cex" xmlns:w16cid="http://schemas.microsoft.com/office/word/2016/wordml/cid" xmlns:w16="http://schemas.microsoft.com/office/word/2018/wordml" xmlns:w16se="http://schemas.microsoft.com/office/word/2015/wordml/symex" xmlns:wpg="http://schemas.microsoft.com/office/word/2010/wordprocessingGroup" xmlns:wpi="http://schemas.microsoft.com/office/word/2010/wordprocessingInk" xmlns:wne="http://schemas.microsoft.com/office/word/2006/wordml" xmlns:wps="http://schemas.microsoft.com/office/word/2010/wordprocessingShape" mc:Ignorable="w14 w15 w16se w16cid w16 w16cex wp14">
   <w:abstractNum w:abstractNumId="0" w15:restartNumberingAfterBreak="0">
     <w:nsid w:val="0EB90ACC"/>
     <w:multiLevelType w:val="hybridMultilevel"/>
@@ -4608,7 +4626,7 @@
 </file>
 
 <file path=word/styles.xml><?xml version="1.0" encoding="utf-8"?>
-<w:styles xmlns:mc="http://schemas.openxmlformats.org/markup-compatibility/2006" xmlns:r="http://schemas.openxmlformats.org/officeDocument/2006/relationships" xmlns:w="http://schemas.openxmlformats.org/wordprocessingml/2006/main" xmlns:w14="http://schemas.microsoft.com/office/word/2010/wordml" xmlns:w15="http://schemas.microsoft.com/office/word/2012/wordml" xmlns:w16cex="http://schemas.microsoft.com/office/word/2018/wordml/cex" xmlns:w16cid="http://schemas.microsoft.com/office/word/2016/wordml/cid" xmlns:w16="http://schemas.microsoft.com/office/word/2018/wordml" xmlns:w16sdtdh="http://schemas.microsoft.com/office/word/2020/wordml/sdtdatahash" xmlns:w16se="http://schemas.microsoft.com/office/word/2015/wordml/symex" mc:Ignorable="w14 w15 w16se w16cid w16 w16cex w16sdtdh">
+<w:styles xmlns:mc="http://schemas.openxmlformats.org/markup-compatibility/2006" xmlns:r="http://schemas.openxmlformats.org/officeDocument/2006/relationships" xmlns:w="http://schemas.openxmlformats.org/wordprocessingml/2006/main" xmlns:w14="http://schemas.microsoft.com/office/word/2010/wordml" xmlns:w15="http://schemas.microsoft.com/office/word/2012/wordml" xmlns:w16cex="http://schemas.microsoft.com/office/word/2018/wordml/cex" xmlns:w16cid="http://schemas.microsoft.com/office/word/2016/wordml/cid" xmlns:w16="http://schemas.microsoft.com/office/word/2018/wordml" xmlns:w16se="http://schemas.microsoft.com/office/word/2015/wordml/symex" mc:Ignorable="w14 w15 w16se w16cid w16 w16cex">
   <w:docDefaults>
     <w:rPrDefault>
       <w:rPr>

</xml_diff>